<commit_message>
corr err T12T23 mrc seb
</commit_message>
<xml_diff>
--- a/Devoir1/Homework _1_final.docx
+++ b/Devoir1/Homework _1_final.docx
@@ -14,16 +14,8 @@
         <w:rPr>
           <w:rFonts w:eastAsiaTheme="minorEastAsia"/>
         </w:rPr>
-        <w:t xml:space="preserve">Homework 1 Cours </w:t>
+        <w:t>Homework 1 Cours Olabi</w:t>
       </w:r>
-      <w:proofErr w:type="spellStart"/>
-      <w:r>
-        <w:rPr>
-          <w:rFonts w:eastAsiaTheme="minorEastAsia"/>
-        </w:rPr>
-        <w:t>Olabi</w:t>
-      </w:r>
-      <w:proofErr w:type="spellEnd"/>
     </w:p>
     <w:p>
       <w:pPr>
@@ -192,14 +184,27 @@
       <w:r>
         <w:t xml:space="preserve">Figure </w:t>
       </w:r>
-      <w:fldSimple w:instr=" SEQ Figure \* ARABIC ">
-        <w:r>
-          <w:rPr>
-            <w:noProof/>
-          </w:rPr>
-          <w:t>1</w:t>
-        </w:r>
-      </w:fldSimple>
+      <w:r>
+        <w:fldChar w:fldCharType="begin"/>
+      </w:r>
+      <w:r>
+        <w:instrText xml:space="preserve"> SEQ Figure \* ARABIC </w:instrText>
+      </w:r>
+      <w:r>
+        <w:fldChar w:fldCharType="separate"/>
+      </w:r>
+      <w:r>
+        <w:rPr>
+          <w:noProof/>
+        </w:rPr>
+        <w:t>1</w:t>
+      </w:r>
+      <w:r>
+        <w:rPr>
+          <w:noProof/>
+        </w:rPr>
+        <w:fldChar w:fldCharType="end"/>
+      </w:r>
       <w:r>
         <w:t xml:space="preserve"> schéma du sujet issu du PowerPoint</w:t>
       </w:r>
@@ -5218,6 +5223,78 @@
                         </m:r>
                       </m:sub>
                     </m:sSub>
+                    <m:r>
+                      <w:rPr>
+                        <w:rFonts w:ascii="Cambria Math" w:eastAsia="Times New Roman" w:hAnsi="Cambria Math" w:cs="Calibri"/>
+                        <w:lang w:val="" w:eastAsia="fr-FR"/>
+                      </w:rPr>
+                      <m:t>+s</m:t>
+                    </m:r>
+                    <m:sSub>
+                      <m:sSubPr>
+                        <m:ctrlPr>
+                          <w:rPr>
+                            <w:rFonts w:ascii="Cambria Math" w:eastAsia="Times New Roman" w:hAnsi="Cambria Math" w:cs="Calibri"/>
+                            <w:i/>
+                            <w:lang w:val="" w:eastAsia="fr-FR"/>
+                          </w:rPr>
+                        </m:ctrlPr>
+                      </m:sSubPr>
+                      <m:e>
+                        <m:r>
+                          <w:rPr>
+                            <w:rFonts w:ascii="Cambria Math" w:eastAsia="Times New Roman" w:hAnsi="Cambria Math" w:cs="Calibri"/>
+                            <w:lang w:val="" w:eastAsia="fr-FR"/>
+                          </w:rPr>
+                          <m:t>θ</m:t>
+                        </m:r>
+                      </m:e>
+                      <m:sub>
+                        <m:r>
+                          <w:rPr>
+                            <w:rFonts w:ascii="Cambria Math" w:eastAsia="Times New Roman" w:hAnsi="Cambria Math" w:cs="Calibri"/>
+                            <w:lang w:val="" w:eastAsia="fr-FR"/>
+                          </w:rPr>
+                          <m:t>2</m:t>
+                        </m:r>
+                      </m:sub>
+                    </m:sSub>
+                    <m:r>
+                      <w:rPr>
+                        <w:rFonts w:ascii="Cambria Math" w:eastAsia="Times New Roman" w:hAnsi="Cambria Math" w:cs="Calibri"/>
+                        <w:lang w:val="" w:eastAsia="fr-FR"/>
+                      </w:rPr>
+                      <m:t>.</m:t>
+                    </m:r>
+                    <m:sSub>
+                      <m:sSubPr>
+                        <m:ctrlPr>
+                          <w:rPr>
+                            <w:rFonts w:ascii="Cambria Math" w:eastAsia="Times New Roman" w:hAnsi="Cambria Math" w:cs="Calibri"/>
+                            <w:i/>
+                            <w:lang w:val="" w:eastAsia="fr-FR"/>
+                          </w:rPr>
+                        </m:ctrlPr>
+                      </m:sSubPr>
+                      <m:e>
+                        <m:r>
+                          <w:rPr>
+                            <w:rFonts w:ascii="Cambria Math" w:eastAsia="Times New Roman" w:hAnsi="Cambria Math" w:cs="Calibri"/>
+                            <w:lang w:val="" w:eastAsia="fr-FR"/>
+                          </w:rPr>
+                          <m:t>l</m:t>
+                        </m:r>
+                      </m:e>
+                      <m:sub>
+                        <m:r>
+                          <w:rPr>
+                            <w:rFonts w:ascii="Cambria Math" w:eastAsia="Times New Roman" w:hAnsi="Cambria Math" w:cs="Calibri"/>
+                            <w:lang w:val="" w:eastAsia="fr-FR"/>
+                          </w:rPr>
+                          <m:t>2</m:t>
+                        </m:r>
+                      </m:sub>
+                    </m:sSub>
                   </m:e>
                 </m:mr>
                 <m:mr>
@@ -6397,6 +6474,78 @@
                             <w:lang w:val=""/>
                           </w:rPr>
                           <m:t>1</m:t>
+                        </m:r>
+                      </m:sub>
+                    </m:sSub>
+                    <m:r>
+                      <w:rPr>
+                        <w:rFonts w:ascii="Cambria Math" w:eastAsia="Times New Roman" w:hAnsi="Cambria Math" w:cs="Calibri"/>
+                        <w:lang w:val="" w:eastAsia="fr-FR"/>
+                      </w:rPr>
+                      <m:t>+s</m:t>
+                    </m:r>
+                    <m:sSub>
+                      <m:sSubPr>
+                        <m:ctrlPr>
+                          <w:rPr>
+                            <w:rFonts w:ascii="Cambria Math" w:eastAsia="Times New Roman" w:hAnsi="Cambria Math" w:cs="Calibri"/>
+                            <w:i/>
+                            <w:lang w:val="" w:eastAsia="fr-FR"/>
+                          </w:rPr>
+                        </m:ctrlPr>
+                      </m:sSubPr>
+                      <m:e>
+                        <m:r>
+                          <w:rPr>
+                            <w:rFonts w:ascii="Cambria Math" w:eastAsia="Times New Roman" w:hAnsi="Cambria Math" w:cs="Calibri"/>
+                            <w:lang w:val="" w:eastAsia="fr-FR"/>
+                          </w:rPr>
+                          <m:t>θ</m:t>
+                        </m:r>
+                      </m:e>
+                      <m:sub>
+                        <m:r>
+                          <w:rPr>
+                            <w:rFonts w:ascii="Cambria Math" w:eastAsia="Times New Roman" w:hAnsi="Cambria Math" w:cs="Calibri"/>
+                            <w:lang w:val="" w:eastAsia="fr-FR"/>
+                          </w:rPr>
+                          <m:t>2</m:t>
+                        </m:r>
+                      </m:sub>
+                    </m:sSub>
+                    <m:r>
+                      <w:rPr>
+                        <w:rFonts w:ascii="Cambria Math" w:eastAsia="Times New Roman" w:hAnsi="Cambria Math" w:cs="Calibri"/>
+                        <w:lang w:val="" w:eastAsia="fr-FR"/>
+                      </w:rPr>
+                      <m:t>.</m:t>
+                    </m:r>
+                    <m:sSub>
+                      <m:sSubPr>
+                        <m:ctrlPr>
+                          <w:rPr>
+                            <w:rFonts w:ascii="Cambria Math" w:eastAsia="Times New Roman" w:hAnsi="Cambria Math" w:cs="Calibri"/>
+                            <w:i/>
+                            <w:lang w:val="" w:eastAsia="fr-FR"/>
+                          </w:rPr>
+                        </m:ctrlPr>
+                      </m:sSubPr>
+                      <m:e>
+                        <m:r>
+                          <w:rPr>
+                            <w:rFonts w:ascii="Cambria Math" w:eastAsia="Times New Roman" w:hAnsi="Cambria Math" w:cs="Calibri"/>
+                            <w:lang w:val="" w:eastAsia="fr-FR"/>
+                          </w:rPr>
+                          <m:t>l</m:t>
+                        </m:r>
+                      </m:e>
+                      <m:sub>
+                        <m:r>
+                          <w:rPr>
+                            <w:rFonts w:ascii="Cambria Math" w:eastAsia="Times New Roman" w:hAnsi="Cambria Math" w:cs="Calibri"/>
+                            <w:lang w:val="" w:eastAsia="fr-FR"/>
+                          </w:rPr>
+                          <m:t>2</m:t>
                         </m:r>
                       </m:sub>
                     </m:sSub>
@@ -7408,6 +7557,85 @@
                             <w:lang w:val=""/>
                           </w:rPr>
                           <m:t>1</m:t>
+                        </m:r>
+                      </m:sub>
+                    </m:sSub>
+                    <m:r>
+                      <w:rPr>
+                        <w:rFonts w:ascii="Cambria Math" w:hAnsi="Cambria Math" w:cs="Calibri"/>
+                        <w:lang w:val=""/>
+                      </w:rPr>
+                      <m:t>+</m:t>
+                    </m:r>
+                    <m:r>
+                      <w:rPr>
+                        <w:rFonts w:ascii="Cambria Math" w:eastAsia="Times New Roman" w:hAnsi="Cambria Math" w:cs="Calibri"/>
+                        <w:lang w:val="" w:eastAsia="fr-FR"/>
+                      </w:rPr>
+                      <m:t>+s</m:t>
+                    </m:r>
+                    <m:sSub>
+                      <m:sSubPr>
+                        <m:ctrlPr>
+                          <w:rPr>
+                            <w:rFonts w:ascii="Cambria Math" w:eastAsia="Times New Roman" w:hAnsi="Cambria Math" w:cs="Calibri"/>
+                            <w:i/>
+                            <w:lang w:val="" w:eastAsia="fr-FR"/>
+                          </w:rPr>
+                        </m:ctrlPr>
+                      </m:sSubPr>
+                      <m:e>
+                        <m:r>
+                          <w:rPr>
+                            <w:rFonts w:ascii="Cambria Math" w:eastAsia="Times New Roman" w:hAnsi="Cambria Math" w:cs="Calibri"/>
+                            <w:lang w:val="" w:eastAsia="fr-FR"/>
+                          </w:rPr>
+                          <m:t>θ</m:t>
+                        </m:r>
+                      </m:e>
+                      <m:sub>
+                        <m:r>
+                          <w:rPr>
+                            <w:rFonts w:ascii="Cambria Math" w:eastAsia="Times New Roman" w:hAnsi="Cambria Math" w:cs="Calibri"/>
+                            <w:lang w:val="" w:eastAsia="fr-FR"/>
+                          </w:rPr>
+                          <m:t>2</m:t>
+                        </m:r>
+                      </m:sub>
+                    </m:sSub>
+                    <m:r>
+                      <w:rPr>
+                        <w:rFonts w:ascii="Cambria Math" w:eastAsia="Times New Roman" w:hAnsi="Cambria Math" w:cs="Calibri"/>
+                        <w:lang w:val="" w:eastAsia="fr-FR"/>
+                      </w:rPr>
+                      <m:t>.</m:t>
+                    </m:r>
+                    <m:sSub>
+                      <m:sSubPr>
+                        <m:ctrlPr>
+                          <w:rPr>
+                            <w:rFonts w:ascii="Cambria Math" w:eastAsia="Times New Roman" w:hAnsi="Cambria Math" w:cs="Calibri"/>
+                            <w:i/>
+                            <w:lang w:val="" w:eastAsia="fr-FR"/>
+                          </w:rPr>
+                        </m:ctrlPr>
+                      </m:sSubPr>
+                      <m:e>
+                        <m:r>
+                          <w:rPr>
+                            <w:rFonts w:ascii="Cambria Math" w:eastAsia="Times New Roman" w:hAnsi="Cambria Math" w:cs="Calibri"/>
+                            <w:lang w:val="" w:eastAsia="fr-FR"/>
+                          </w:rPr>
+                          <m:t>l</m:t>
+                        </m:r>
+                      </m:e>
+                      <m:sub>
+                        <m:r>
+                          <w:rPr>
+                            <w:rFonts w:ascii="Cambria Math" w:eastAsia="Times New Roman" w:hAnsi="Cambria Math" w:cs="Calibri"/>
+                            <w:lang w:val="" w:eastAsia="fr-FR"/>
+                          </w:rPr>
+                          <m:t>2</m:t>
                         </m:r>
                       </m:sub>
                     </m:sSub>
@@ -8254,6 +8482,85 @@
                             <w:lang w:val=""/>
                           </w:rPr>
                           <m:t>1</m:t>
+                        </m:r>
+                      </m:sub>
+                    </m:sSub>
+                    <m:r>
+                      <w:rPr>
+                        <w:rFonts w:ascii="Cambria Math" w:hAnsi="Cambria Math" w:cs="Calibri"/>
+                        <w:lang w:val=""/>
+                      </w:rPr>
+                      <m:t>+</m:t>
+                    </m:r>
+                    <m:r>
+                      <w:rPr>
+                        <w:rFonts w:ascii="Cambria Math" w:eastAsia="Times New Roman" w:hAnsi="Cambria Math" w:cs="Calibri"/>
+                        <w:lang w:val="" w:eastAsia="fr-FR"/>
+                      </w:rPr>
+                      <m:t>s</m:t>
+                    </m:r>
+                    <m:sSub>
+                      <m:sSubPr>
+                        <m:ctrlPr>
+                          <w:rPr>
+                            <w:rFonts w:ascii="Cambria Math" w:eastAsia="Times New Roman" w:hAnsi="Cambria Math" w:cs="Calibri"/>
+                            <w:i/>
+                            <w:lang w:val="" w:eastAsia="fr-FR"/>
+                          </w:rPr>
+                        </m:ctrlPr>
+                      </m:sSubPr>
+                      <m:e>
+                        <m:r>
+                          <w:rPr>
+                            <w:rFonts w:ascii="Cambria Math" w:eastAsia="Times New Roman" w:hAnsi="Cambria Math" w:cs="Calibri"/>
+                            <w:lang w:val="" w:eastAsia="fr-FR"/>
+                          </w:rPr>
+                          <m:t>θ</m:t>
+                        </m:r>
+                      </m:e>
+                      <m:sub>
+                        <m:r>
+                          <w:rPr>
+                            <w:rFonts w:ascii="Cambria Math" w:eastAsia="Times New Roman" w:hAnsi="Cambria Math" w:cs="Calibri"/>
+                            <w:lang w:val="" w:eastAsia="fr-FR"/>
+                          </w:rPr>
+                          <m:t>2</m:t>
+                        </m:r>
+                      </m:sub>
+                    </m:sSub>
+                    <m:r>
+                      <w:rPr>
+                        <w:rFonts w:ascii="Cambria Math" w:eastAsia="Times New Roman" w:hAnsi="Cambria Math" w:cs="Calibri"/>
+                        <w:lang w:val="" w:eastAsia="fr-FR"/>
+                      </w:rPr>
+                      <m:t>.</m:t>
+                    </m:r>
+                    <m:sSub>
+                      <m:sSubPr>
+                        <m:ctrlPr>
+                          <w:rPr>
+                            <w:rFonts w:ascii="Cambria Math" w:eastAsia="Times New Roman" w:hAnsi="Cambria Math" w:cs="Calibri"/>
+                            <w:i/>
+                            <w:lang w:val="" w:eastAsia="fr-FR"/>
+                          </w:rPr>
+                        </m:ctrlPr>
+                      </m:sSubPr>
+                      <m:e>
+                        <m:r>
+                          <w:rPr>
+                            <w:rFonts w:ascii="Cambria Math" w:eastAsia="Times New Roman" w:hAnsi="Cambria Math" w:cs="Calibri"/>
+                            <w:lang w:val="" w:eastAsia="fr-FR"/>
+                          </w:rPr>
+                          <m:t>l</m:t>
+                        </m:r>
+                      </m:e>
+                      <m:sub>
+                        <m:r>
+                          <w:rPr>
+                            <w:rFonts w:ascii="Cambria Math" w:eastAsia="Times New Roman" w:hAnsi="Cambria Math" w:cs="Calibri"/>
+                            <w:lang w:val="" w:eastAsia="fr-FR"/>
+                          </w:rPr>
+                          <m:t>2</m:t>
                         </m:r>
                       </m:sub>
                     </m:sSub>
@@ -18030,6 +18337,7 @@
               <w:rFonts w:ascii="Cambria Math" w:eastAsia="Times New Roman" w:hAnsi="Cambria Math" w:cs="Calibri"/>
               <w:lang w:val=""/>
             </w:rPr>
+            <w:lastRenderedPageBreak/>
             <m:t>B1s</m:t>
           </m:r>
           <m:sSub>
@@ -19214,7 +19522,6 @@
           <w:rFonts w:ascii="Cambria Math" w:eastAsia="Times New Roman" w:hAnsi="Cambria Math" w:cs="Calibri"/>
           <w:lang w:val=""/>
         </w:rPr>
-        <w:lastRenderedPageBreak/>
         <w:t>La solution du systeme est :</w:t>
       </w:r>
     </w:p>

</xml_diff>